<commit_message>
Update podcast script (enquête resultaten toegevoegd)
</commit_message>
<xml_diff>
--- a/Podcast game creation.docx
+++ b/Podcast game creation.docx
@@ -4,7 +4,7 @@
   <w:body>
     <w:p>
       <w:pPr>
-        <w:pStyle w:val="Kop1"/>
+        <w:pStyle w:val="Heading1"/>
         <w:jc w:val="center"/>
       </w:pPr>
       <w:bookmarkStart w:id="0" w:name="_Toc155951797"/>
@@ -39,21 +39,21 @@
       <w:sdtContent>
         <w:p>
           <w:pPr>
-            <w:pStyle w:val="Kopvaninhoudsopgave"/>
+            <w:pStyle w:val="TOCHeading"/>
             <w:rPr>
-              <w:rStyle w:val="Kop2Char"/>
+              <w:rStyle w:val="Heading2Char"/>
             </w:rPr>
           </w:pPr>
           <w:r>
             <w:rPr>
-              <w:rStyle w:val="Kop2Char"/>
+              <w:rStyle w:val="Heading2Char"/>
             </w:rPr>
             <w:t>Contents</w:t>
           </w:r>
         </w:p>
         <w:p>
           <w:pPr>
-            <w:pStyle w:val="Inhopg1"/>
+            <w:pStyle w:val="TOC1"/>
             <w:tabs>
               <w:tab w:val="right" w:leader="dot" w:pos="9016"/>
             </w:tabs>
@@ -133,7 +133,7 @@
         </w:p>
         <w:p>
           <w:pPr>
-            <w:pStyle w:val="Inhopg2"/>
+            <w:pStyle w:val="TOC2"/>
             <w:tabs>
               <w:tab w:val="right" w:leader="dot" w:pos="9016"/>
             </w:tabs>
@@ -204,7 +204,7 @@
         </w:p>
         <w:p>
           <w:pPr>
-            <w:pStyle w:val="Inhopg2"/>
+            <w:pStyle w:val="TOC2"/>
             <w:tabs>
               <w:tab w:val="right" w:leader="dot" w:pos="9016"/>
             </w:tabs>
@@ -275,7 +275,7 @@
         </w:p>
         <w:p>
           <w:pPr>
-            <w:pStyle w:val="Inhopg2"/>
+            <w:pStyle w:val="TOC2"/>
             <w:tabs>
               <w:tab w:val="right" w:leader="dot" w:pos="9016"/>
             </w:tabs>
@@ -346,7 +346,7 @@
         </w:p>
         <w:p>
           <w:pPr>
-            <w:pStyle w:val="Inhopg2"/>
+            <w:pStyle w:val="TOC2"/>
             <w:tabs>
               <w:tab w:val="right" w:leader="dot" w:pos="9016"/>
             </w:tabs>
@@ -417,7 +417,7 @@
         </w:p>
         <w:p>
           <w:pPr>
-            <w:pStyle w:val="Inhopg2"/>
+            <w:pStyle w:val="TOC2"/>
             <w:tabs>
               <w:tab w:val="right" w:leader="dot" w:pos="9016"/>
             </w:tabs>
@@ -488,7 +488,7 @@
         </w:p>
         <w:p>
           <w:pPr>
-            <w:pStyle w:val="Inhopg2"/>
+            <w:pStyle w:val="TOC2"/>
             <w:tabs>
               <w:tab w:val="right" w:leader="dot" w:pos="9016"/>
             </w:tabs>
@@ -559,7 +559,7 @@
         </w:p>
         <w:p>
           <w:pPr>
-            <w:pStyle w:val="Inhopg2"/>
+            <w:pStyle w:val="TOC2"/>
             <w:tabs>
               <w:tab w:val="right" w:leader="dot" w:pos="9016"/>
             </w:tabs>
@@ -643,7 +643,7 @@
     <w:p/>
     <w:p>
       <w:pPr>
-        <w:pStyle w:val="Kop2"/>
+        <w:pStyle w:val="Heading2"/>
       </w:pPr>
       <w:bookmarkStart w:id="1" w:name="_Toc155951798"/>
       <w:r>
@@ -697,11 +697,6 @@
           <w:lang w:val="en-GB"/>
         </w:rPr>
         <w:br/>
-      </w:r>
-      <w:r>
-        <w:rPr>
-          <w:lang w:val="en-GB"/>
-        </w:rPr>
         <w:t xml:space="preserve">- </w:t>
       </w:r>
       <w:proofErr w:type="spellStart"/>
@@ -744,14 +739,12 @@
         <w:br/>
         <w:t xml:space="preserve">- </w:t>
       </w:r>
-      <w:proofErr w:type="spellStart"/>
       <w:r>
         <w:rPr>
           <w:lang w:val="en-GB"/>
         </w:rPr>
-        <w:t>moddels</w:t>
-      </w:r>
-      <w:proofErr w:type="spellEnd"/>
+        <w:t>models</w:t>
+      </w:r>
       <w:r>
         <w:rPr>
           <w:lang w:val="en-GB"/>
@@ -776,7 +769,7 @@
     </w:p>
     <w:p>
       <w:pPr>
-        <w:pStyle w:val="Kop2"/>
+        <w:pStyle w:val="Heading2"/>
       </w:pPr>
       <w:bookmarkStart w:id="2" w:name="_Toc155951799"/>
       <w:r>
@@ -864,7 +857,7 @@
     <w:p/>
     <w:p>
       <w:pPr>
-        <w:pStyle w:val="Kop2"/>
+        <w:pStyle w:val="Heading2"/>
       </w:pPr>
       <w:bookmarkStart w:id="3" w:name="_Toc155951800"/>
       <w:r>
@@ -886,7 +879,15 @@
       </w:r>
       <w:proofErr w:type="spellEnd"/>
       <w:r>
-        <w:t xml:space="preserve"> te gebruiken voor ideeën en plannen. (laat dit zien)</w:t>
+        <w:t xml:space="preserve"> te gebruiken voor ideeën en plannen. (</w:t>
+      </w:r>
+      <w:proofErr w:type="gramStart"/>
+      <w:r>
+        <w:t>laat</w:t>
+      </w:r>
+      <w:proofErr w:type="gramEnd"/>
+      <w:r>
+        <w:t xml:space="preserve"> dit zien)</w:t>
       </w:r>
       <w:r>
         <w:br/>
@@ -920,7 +921,7 @@
     <w:p/>
     <w:p>
       <w:pPr>
-        <w:pStyle w:val="Kop2"/>
+        <w:pStyle w:val="Heading2"/>
       </w:pPr>
       <w:bookmarkStart w:id="4" w:name="_Toc155951801"/>
       <w:proofErr w:type="spellStart"/>
@@ -964,13 +965,21 @@
       </w:r>
       <w:proofErr w:type="spellEnd"/>
       <w:r>
-        <w:t xml:space="preserve"> bestanden. (leg ff uit)</w:t>
+        <w:t xml:space="preserve"> bestanden. (</w:t>
+      </w:r>
+      <w:proofErr w:type="gramStart"/>
+      <w:r>
+        <w:t>leg</w:t>
+      </w:r>
+      <w:proofErr w:type="gramEnd"/>
+      <w:r>
+        <w:t xml:space="preserve"> ff uit)</w:t>
       </w:r>
     </w:p>
     <w:p/>
     <w:p>
       <w:pPr>
-        <w:pStyle w:val="Kop2"/>
+        <w:pStyle w:val="Heading2"/>
       </w:pPr>
       <w:bookmarkStart w:id="5" w:name="_Toc155951802"/>
       <w:r>
@@ -1080,12 +1089,12 @@
     <w:p/>
     <w:p>
       <w:pPr>
-        <w:pStyle w:val="Kop2"/>
+        <w:pStyle w:val="Heading2"/>
       </w:pPr>
       <w:bookmarkStart w:id="6" w:name="_Toc155951803"/>
       <w:proofErr w:type="spellStart"/>
       <w:r>
-        <w:t>Moddels</w:t>
+        <w:t>Models</w:t>
       </w:r>
       <w:bookmarkEnd w:id="6"/>
       <w:proofErr w:type="spellEnd"/>
@@ -1195,7 +1204,7 @@
     <w:p/>
     <w:p>
       <w:pPr>
-        <w:pStyle w:val="Kop2"/>
+        <w:pStyle w:val="Heading2"/>
       </w:pPr>
       <w:bookmarkStart w:id="7" w:name="_Toc155951804"/>
       <w:r>
@@ -1225,7 +1234,15 @@
       </w:r>
       <w:r>
         <w:br/>
-        <w:t xml:space="preserve">Later wou ik ook gaan werken aan games, de programmeer taal waarin je schrijft bij </w:t>
+        <w:t xml:space="preserve">Later wou ik ook gaan werken aan games, de </w:t>
+      </w:r>
+      <w:proofErr w:type="gramStart"/>
+      <w:r>
+        <w:t>programmeer taal</w:t>
+      </w:r>
+      <w:proofErr w:type="gramEnd"/>
+      <w:r>
+        <w:t xml:space="preserve"> waarin je schrijft bij </w:t>
       </w:r>
       <w:proofErr w:type="spellStart"/>
       <w:r>
@@ -1259,7 +1276,59 @@
         <w:br/>
       </w:r>
     </w:p>
-    <w:p/>
+    <w:p>
+      <w:pPr>
+        <w:pStyle w:val="Heading2"/>
+      </w:pPr>
+      <w:proofErr w:type="spellStart"/>
+      <w:r>
+        <w:t>Final</w:t>
+      </w:r>
+      <w:proofErr w:type="spellEnd"/>
+      <w:r>
+        <w:t xml:space="preserve"> product (showcase game)</w:t>
+      </w:r>
+    </w:p>
+    <w:p>
+      <w:r>
+        <w:t xml:space="preserve">Laat de game zien en laat de resultaten van de </w:t>
+      </w:r>
+      <w:hyperlink r:id="rId5" w:history="1">
+        <w:r>
+          <w:rPr>
+            <w:rStyle w:val="Hyperlink"/>
+          </w:rPr>
+          <w:t>en</w:t>
+        </w:r>
+        <w:r>
+          <w:rPr>
+            <w:rStyle w:val="Hyperlink"/>
+          </w:rPr>
+          <w:t>q</w:t>
+        </w:r>
+        <w:r>
+          <w:rPr>
+            <w:rStyle w:val="Hyperlink"/>
+          </w:rPr>
+          <w:t>u</w:t>
+        </w:r>
+        <w:r>
+          <w:rPr>
+            <w:rStyle w:val="Hyperlink"/>
+          </w:rPr>
+          <w:t>ê</w:t>
+        </w:r>
+        <w:r>
+          <w:rPr>
+            <w:rStyle w:val="Hyperlink"/>
+          </w:rPr>
+          <w:t>te</w:t>
+        </w:r>
+      </w:hyperlink>
+      <w:r>
+        <w:t xml:space="preserve"> zien.</w:t>
+      </w:r>
+    </w:p>
     <w:sectPr>
       <w:pgSz w:w="11906" w:h="16838"/>
       <w:pgMar w:top="1440" w:right="1440" w:bottom="1440" w:left="1440" w:header="708" w:footer="708" w:gutter="0"/>
@@ -1666,15 +1735,15 @@
     <w:lsdException w:name="Unresolved Mention" w:semiHidden="1" w:unhideWhenUsed="1"/>
     <w:lsdException w:name="Smart Link" w:semiHidden="1" w:unhideWhenUsed="1"/>
   </w:latentStyles>
-  <w:style w:type="paragraph" w:default="1" w:styleId="Standaard">
+  <w:style w:type="paragraph" w:default="1" w:styleId="Normal">
     <w:name w:val="Normal"/>
     <w:qFormat/>
   </w:style>
-  <w:style w:type="paragraph" w:styleId="Kop1">
+  <w:style w:type="paragraph" w:styleId="Heading1">
     <w:name w:val="heading 1"/>
-    <w:basedOn w:val="Standaard"/>
-    <w:next w:val="Standaard"/>
-    <w:link w:val="Kop1Char"/>
+    <w:basedOn w:val="Normal"/>
+    <w:next w:val="Normal"/>
+    <w:link w:val="Heading1Char"/>
     <w:uiPriority w:val="9"/>
     <w:qFormat/>
     <w:rsid w:val="009C0E19"/>
@@ -1691,11 +1760,11 @@
       <w:szCs w:val="32"/>
     </w:rPr>
   </w:style>
-  <w:style w:type="paragraph" w:styleId="Kop2">
+  <w:style w:type="paragraph" w:styleId="Heading2">
     <w:name w:val="heading 2"/>
-    <w:basedOn w:val="Standaard"/>
-    <w:next w:val="Standaard"/>
-    <w:link w:val="Kop2Char"/>
+    <w:basedOn w:val="Normal"/>
+    <w:next w:val="Normal"/>
+    <w:link w:val="Heading2Char"/>
     <w:uiPriority w:val="9"/>
     <w:unhideWhenUsed/>
     <w:qFormat/>
@@ -1713,13 +1782,13 @@
       <w:szCs w:val="26"/>
     </w:rPr>
   </w:style>
-  <w:style w:type="character" w:default="1" w:styleId="Standaardalinea-lettertype">
+  <w:style w:type="character" w:default="1" w:styleId="DefaultParagraphFont">
     <w:name w:val="Default Paragraph Font"/>
     <w:uiPriority w:val="1"/>
     <w:semiHidden/>
     <w:unhideWhenUsed/>
   </w:style>
-  <w:style w:type="table" w:default="1" w:styleId="Standaardtabel">
+  <w:style w:type="table" w:default="1" w:styleId="TableNormal">
     <w:name w:val="Normal Table"/>
     <w:uiPriority w:val="99"/>
     <w:semiHidden/>
@@ -1734,16 +1803,16 @@
       </w:tblCellMar>
     </w:tblPr>
   </w:style>
-  <w:style w:type="numbering" w:default="1" w:styleId="Geenlijst">
+  <w:style w:type="numbering" w:default="1" w:styleId="NoList">
     <w:name w:val="No List"/>
     <w:uiPriority w:val="99"/>
     <w:semiHidden/>
     <w:unhideWhenUsed/>
   </w:style>
-  <w:style w:type="character" w:customStyle="1" w:styleId="Kop1Char">
-    <w:name w:val="Kop 1 Char"/>
-    <w:basedOn w:val="Standaardalinea-lettertype"/>
-    <w:link w:val="Kop1"/>
+  <w:style w:type="character" w:customStyle="1" w:styleId="Heading1Char">
+    <w:name w:val="Heading 1 Char"/>
+    <w:basedOn w:val="DefaultParagraphFont"/>
+    <w:link w:val="Heading1"/>
     <w:uiPriority w:val="9"/>
     <w:rsid w:val="009C0E19"/>
     <w:rPr>
@@ -1753,10 +1822,10 @@
       <w:szCs w:val="32"/>
     </w:rPr>
   </w:style>
-  <w:style w:type="character" w:customStyle="1" w:styleId="Kop2Char">
-    <w:name w:val="Kop 2 Char"/>
-    <w:basedOn w:val="Standaardalinea-lettertype"/>
-    <w:link w:val="Kop2"/>
+  <w:style w:type="character" w:customStyle="1" w:styleId="Heading2Char">
+    <w:name w:val="Heading 2 Char"/>
+    <w:basedOn w:val="DefaultParagraphFont"/>
+    <w:link w:val="Heading2"/>
     <w:uiPriority w:val="9"/>
     <w:rsid w:val="009C0E19"/>
     <w:rPr>
@@ -1766,9 +1835,9 @@
       <w:szCs w:val="26"/>
     </w:rPr>
   </w:style>
-  <w:style w:type="paragraph" w:styleId="Lijstalinea">
+  <w:style w:type="paragraph" w:styleId="ListParagraph">
     <w:name w:val="List Paragraph"/>
-    <w:basedOn w:val="Standaard"/>
+    <w:basedOn w:val="Normal"/>
     <w:uiPriority w:val="34"/>
     <w:qFormat/>
     <w:rsid w:val="009C0E19"/>
@@ -1777,10 +1846,10 @@
       <w:contextualSpacing/>
     </w:pPr>
   </w:style>
-  <w:style w:type="paragraph" w:styleId="Kopvaninhoudsopgave">
+  <w:style w:type="paragraph" w:styleId="TOCHeading">
     <w:name w:val="TOC Heading"/>
-    <w:basedOn w:val="Kop1"/>
-    <w:next w:val="Standaard"/>
+    <w:basedOn w:val="Heading1"/>
+    <w:next w:val="Normal"/>
     <w:uiPriority w:val="39"/>
     <w:unhideWhenUsed/>
     <w:qFormat/>
@@ -1793,10 +1862,10 @@
       <w14:ligatures w14:val="none"/>
     </w:rPr>
   </w:style>
-  <w:style w:type="paragraph" w:styleId="Inhopg1">
+  <w:style w:type="paragraph" w:styleId="TOC1">
     <w:name w:val="toc 1"/>
-    <w:basedOn w:val="Standaard"/>
-    <w:next w:val="Standaard"/>
+    <w:basedOn w:val="Normal"/>
+    <w:next w:val="Normal"/>
     <w:autoRedefine/>
     <w:uiPriority w:val="39"/>
     <w:unhideWhenUsed/>
@@ -1805,10 +1874,10 @@
       <w:spacing w:after="100"/>
     </w:pPr>
   </w:style>
-  <w:style w:type="paragraph" w:styleId="Inhopg2">
+  <w:style w:type="paragraph" w:styleId="TOC2">
     <w:name w:val="toc 2"/>
-    <w:basedOn w:val="Standaard"/>
-    <w:next w:val="Standaard"/>
+    <w:basedOn w:val="Normal"/>
+    <w:next w:val="Normal"/>
     <w:autoRedefine/>
     <w:uiPriority w:val="39"/>
     <w:unhideWhenUsed/>
@@ -1820,12 +1889,36 @@
   </w:style>
   <w:style w:type="character" w:styleId="Hyperlink">
     <w:name w:val="Hyperlink"/>
-    <w:basedOn w:val="Standaardalinea-lettertype"/>
+    <w:basedOn w:val="DefaultParagraphFont"/>
     <w:uiPriority w:val="99"/>
     <w:unhideWhenUsed/>
     <w:rsid w:val="009C0E19"/>
     <w:rPr>
       <w:color w:val="0563C1" w:themeColor="hyperlink"/>
+      <w:u w:val="single"/>
+    </w:rPr>
+  </w:style>
+  <w:style w:type="character" w:styleId="UnresolvedMention">
+    <w:name w:val="Unresolved Mention"/>
+    <w:basedOn w:val="DefaultParagraphFont"/>
+    <w:uiPriority w:val="99"/>
+    <w:semiHidden/>
+    <w:unhideWhenUsed/>
+    <w:rsid w:val="00AC3256"/>
+    <w:rPr>
+      <w:color w:val="605E5C"/>
+      <w:shd w:val="clear" w:color="auto" w:fill="E1DFDD"/>
+    </w:rPr>
+  </w:style>
+  <w:style w:type="character" w:styleId="FollowedHyperlink">
+    <w:name w:val="FollowedHyperlink"/>
+    <w:basedOn w:val="DefaultParagraphFont"/>
+    <w:uiPriority w:val="99"/>
+    <w:semiHidden/>
+    <w:unhideWhenUsed/>
+    <w:rsid w:val="00AC3256"/>
+    <w:rPr>
+      <w:color w:val="954F72" w:themeColor="followedHyperlink"/>
       <w:u w:val="single"/>
     </w:rPr>
   </w:style>

</xml_diff>

<commit_message>
Finishing touches for Podcast script
</commit_message>
<xml_diff>
--- a/Podcast game creation.docx
+++ b/Podcast game creation.docx
@@ -7,7 +7,7 @@
         <w:pStyle w:val="Heading1"/>
         <w:jc w:val="center"/>
       </w:pPr>
-      <w:bookmarkStart w:id="0" w:name="_Toc155951797"/>
+      <w:bookmarkStart w:id="0" w:name="_Toc156334768"/>
       <w:r>
         <w:t>Podcast game creation</w:t>
       </w:r>
@@ -73,7 +73,7 @@
           <w:r>
             <w:fldChar w:fldCharType="separate"/>
           </w:r>
-          <w:hyperlink w:anchor="_Toc155951797" w:history="1">
+          <w:hyperlink w:anchor="_Toc156334768" w:history="1">
             <w:r>
               <w:rPr>
                 <w:rStyle w:val="Hyperlink"/>
@@ -100,7 +100,7 @@
                 <w:noProof/>
                 <w:webHidden/>
               </w:rPr>
-              <w:instrText xml:space="preserve"> PAGEREF _Toc155951797 \h </w:instrText>
+              <w:instrText xml:space="preserve"> PAGEREF _Toc156334768 \h </w:instrText>
             </w:r>
             <w:r>
               <w:rPr>
@@ -144,7 +144,7 @@
               <w:lang w:eastAsia="nl-NL"/>
             </w:rPr>
           </w:pPr>
-          <w:hyperlink w:anchor="_Toc155951798" w:history="1">
+          <w:hyperlink w:anchor="_Toc156334769" w:history="1">
             <w:r>
               <w:rPr>
                 <w:rStyle w:val="Hyperlink"/>
@@ -171,7 +171,7 @@
                 <w:noProof/>
                 <w:webHidden/>
               </w:rPr>
-              <w:instrText xml:space="preserve"> PAGEREF _Toc155951798 \h </w:instrText>
+              <w:instrText xml:space="preserve"> PAGEREF _Toc156334769 \h </w:instrText>
             </w:r>
             <w:r>
               <w:rPr>
@@ -215,7 +215,7 @@
               <w:lang w:eastAsia="nl-NL"/>
             </w:rPr>
           </w:pPr>
-          <w:hyperlink w:anchor="_Toc155951799" w:history="1">
+          <w:hyperlink w:anchor="_Toc156334770" w:history="1">
             <w:r>
               <w:rPr>
                 <w:rStyle w:val="Hyperlink"/>
@@ -242,7 +242,7 @@
                 <w:noProof/>
                 <w:webHidden/>
               </w:rPr>
-              <w:instrText xml:space="preserve"> PAGEREF _Toc155951799 \h </w:instrText>
+              <w:instrText xml:space="preserve"> PAGEREF _Toc156334770 \h </w:instrText>
             </w:r>
             <w:r>
               <w:rPr>
@@ -286,7 +286,7 @@
               <w:lang w:eastAsia="nl-NL"/>
             </w:rPr>
           </w:pPr>
-          <w:hyperlink w:anchor="_Toc155951800" w:history="1">
+          <w:hyperlink w:anchor="_Toc156334771" w:history="1">
             <w:r>
               <w:rPr>
                 <w:rStyle w:val="Hyperlink"/>
@@ -313,7 +313,7 @@
                 <w:noProof/>
                 <w:webHidden/>
               </w:rPr>
-              <w:instrText xml:space="preserve"> PAGEREF _Toc155951800 \h </w:instrText>
+              <w:instrText xml:space="preserve"> PAGEREF _Toc156334771 \h </w:instrText>
             </w:r>
             <w:r>
               <w:rPr>
@@ -357,7 +357,7 @@
               <w:lang w:eastAsia="nl-NL"/>
             </w:rPr>
           </w:pPr>
-          <w:hyperlink w:anchor="_Toc155951801" w:history="1">
+          <w:hyperlink w:anchor="_Toc156334772" w:history="1">
             <w:r>
               <w:rPr>
                 <w:rStyle w:val="Hyperlink"/>
@@ -384,7 +384,7 @@
                 <w:noProof/>
                 <w:webHidden/>
               </w:rPr>
-              <w:instrText xml:space="preserve"> PAGEREF _Toc155951801 \h </w:instrText>
+              <w:instrText xml:space="preserve"> PAGEREF _Toc156334772 \h </w:instrText>
             </w:r>
             <w:r>
               <w:rPr>
@@ -428,7 +428,7 @@
               <w:lang w:eastAsia="nl-NL"/>
             </w:rPr>
           </w:pPr>
-          <w:hyperlink w:anchor="_Toc155951802" w:history="1">
+          <w:hyperlink w:anchor="_Toc156334773" w:history="1">
             <w:r>
               <w:rPr>
                 <w:rStyle w:val="Hyperlink"/>
@@ -455,7 +455,7 @@
                 <w:noProof/>
                 <w:webHidden/>
               </w:rPr>
-              <w:instrText xml:space="preserve"> PAGEREF _Toc155951802 \h </w:instrText>
+              <w:instrText xml:space="preserve"> PAGEREF _Toc156334773 \h </w:instrText>
             </w:r>
             <w:r>
               <w:rPr>
@@ -499,13 +499,13 @@
               <w:lang w:eastAsia="nl-NL"/>
             </w:rPr>
           </w:pPr>
-          <w:hyperlink w:anchor="_Toc155951803" w:history="1">
+          <w:hyperlink w:anchor="_Toc156334774" w:history="1">
             <w:r>
               <w:rPr>
                 <w:rStyle w:val="Hyperlink"/>
                 <w:noProof/>
               </w:rPr>
-              <w:t>Moddels</w:t>
+              <w:t>Models</w:t>
             </w:r>
             <w:r>
               <w:rPr>
@@ -526,7 +526,7 @@
                 <w:noProof/>
                 <w:webHidden/>
               </w:rPr>
-              <w:instrText xml:space="preserve"> PAGEREF _Toc155951803 \h </w:instrText>
+              <w:instrText xml:space="preserve"> PAGEREF _Toc156334774 \h </w:instrText>
             </w:r>
             <w:r>
               <w:rPr>
@@ -570,7 +570,7 @@
               <w:lang w:eastAsia="nl-NL"/>
             </w:rPr>
           </w:pPr>
-          <w:hyperlink w:anchor="_Toc155951804" w:history="1">
+          <w:hyperlink w:anchor="_Toc156334775" w:history="1">
             <w:r>
               <w:rPr>
                 <w:rStyle w:val="Hyperlink"/>
@@ -597,7 +597,7 @@
                 <w:noProof/>
                 <w:webHidden/>
               </w:rPr>
-              <w:instrText xml:space="preserve"> PAGEREF _Toc155951804 \h </w:instrText>
+              <w:instrText xml:space="preserve"> PAGEREF _Toc156334775 \h </w:instrText>
             </w:r>
             <w:r>
               <w:rPr>
@@ -618,6 +618,77 @@
                 <w:webHidden/>
               </w:rPr>
               <w:t>2</w:t>
+            </w:r>
+            <w:r>
+              <w:rPr>
+                <w:noProof/>
+                <w:webHidden/>
+              </w:rPr>
+              <w:fldChar w:fldCharType="end"/>
+            </w:r>
+          </w:hyperlink>
+        </w:p>
+        <w:p>
+          <w:pPr>
+            <w:pStyle w:val="TOC2"/>
+            <w:tabs>
+              <w:tab w:val="right" w:leader="dot" w:pos="9016"/>
+            </w:tabs>
+            <w:rPr>
+              <w:rFonts w:eastAsiaTheme="minorEastAsia"/>
+              <w:noProof/>
+              <w:kern w:val="2"/>
+              <w:lang w:eastAsia="nl-NL"/>
+            </w:rPr>
+          </w:pPr>
+          <w:hyperlink w:anchor="_Toc156334776" w:history="1">
+            <w:r>
+              <w:rPr>
+                <w:rStyle w:val="Hyperlink"/>
+                <w:noProof/>
+              </w:rPr>
+              <w:t>Final product (showcase game)</w:t>
+            </w:r>
+            <w:r>
+              <w:rPr>
+                <w:noProof/>
+                <w:webHidden/>
+              </w:rPr>
+              <w:tab/>
+            </w:r>
+            <w:r>
+              <w:rPr>
+                <w:noProof/>
+                <w:webHidden/>
+              </w:rPr>
+              <w:fldChar w:fldCharType="begin"/>
+            </w:r>
+            <w:r>
+              <w:rPr>
+                <w:noProof/>
+                <w:webHidden/>
+              </w:rPr>
+              <w:instrText xml:space="preserve"> PAGEREF _Toc156334776 \h </w:instrText>
+            </w:r>
+            <w:r>
+              <w:rPr>
+                <w:noProof/>
+                <w:webHidden/>
+              </w:rPr>
+            </w:r>
+            <w:r>
+              <w:rPr>
+                <w:noProof/>
+                <w:webHidden/>
+              </w:rPr>
+              <w:fldChar w:fldCharType="separate"/>
+            </w:r>
+            <w:r>
+              <w:rPr>
+                <w:noProof/>
+                <w:webHidden/>
+              </w:rPr>
+              <w:t>3</w:t>
             </w:r>
             <w:r>
               <w:rPr>
@@ -645,7 +716,7 @@
       <w:pPr>
         <w:pStyle w:val="Heading2"/>
       </w:pPr>
-      <w:bookmarkStart w:id="1" w:name="_Toc155951798"/>
+      <w:bookmarkStart w:id="1" w:name="_Toc156334769"/>
       <w:r>
         <w:t>Inhoud podcast</w:t>
       </w:r>
@@ -661,57 +732,21 @@
         <w:rPr>
           <w:lang w:val="en-GB"/>
         </w:rPr>
-        <w:t xml:space="preserve">- game </w:t>
-      </w:r>
-      <w:proofErr w:type="spellStart"/>
+        <w:t>- game geschiedenis</w:t>
+      </w:r>
       <w:r>
         <w:rPr>
           <w:lang w:val="en-GB"/>
         </w:rPr>
-        <w:t>geschiedenis</w:t>
-      </w:r>
-      <w:proofErr w:type="spellEnd"/>
+        <w:br/>
+        <w:t>- voorbereiding (research)</w:t>
+      </w:r>
       <w:r>
         <w:rPr>
           <w:lang w:val="en-GB"/>
         </w:rPr>
         <w:br/>
-        <w:t xml:space="preserve">- </w:t>
-      </w:r>
-      <w:proofErr w:type="spellStart"/>
-      <w:r>
-        <w:rPr>
-          <w:lang w:val="en-GB"/>
-        </w:rPr>
-        <w:t>voorbereiding</w:t>
-      </w:r>
-      <w:proofErr w:type="spellEnd"/>
-      <w:r>
-        <w:rPr>
-          <w:lang w:val="en-GB"/>
-        </w:rPr>
-        <w:t xml:space="preserve"> (research)</w:t>
-      </w:r>
-      <w:r>
-        <w:rPr>
-          <w:lang w:val="en-GB"/>
-        </w:rPr>
-        <w:br/>
-        <w:t xml:space="preserve">- </w:t>
-      </w:r>
-      <w:proofErr w:type="spellStart"/>
-      <w:r>
-        <w:rPr>
-          <w:lang w:val="en-GB"/>
-        </w:rPr>
-        <w:t>github</w:t>
-      </w:r>
-      <w:proofErr w:type="spellEnd"/>
-      <w:r>
-        <w:rPr>
-          <w:lang w:val="en-GB"/>
-        </w:rPr>
-        <w:t xml:space="preserve"> desktop setup</w:t>
+        <w:t>- github desktop setup</w:t>
       </w:r>
       <w:r>
         <w:rPr>
@@ -771,7 +806,7 @@
       <w:pPr>
         <w:pStyle w:val="Heading2"/>
       </w:pPr>
-      <w:bookmarkStart w:id="2" w:name="_Toc155951799"/>
+      <w:bookmarkStart w:id="2" w:name="_Toc156334770"/>
       <w:r>
         <w:t>Game geschiedenis</w:t>
       </w:r>
@@ -788,34 +823,13 @@
         <w:t>T</w:t>
       </w:r>
       <w:r>
-        <w:t xml:space="preserve">ennis </w:t>
-      </w:r>
-      <w:proofErr w:type="spellStart"/>
-      <w:r>
-        <w:t>for</w:t>
-      </w:r>
-      <w:proofErr w:type="spellEnd"/>
-      <w:r>
-        <w:t xml:space="preserve"> </w:t>
-      </w:r>
-      <w:proofErr w:type="spellStart"/>
-      <w:r>
-        <w:t>two</w:t>
-      </w:r>
-      <w:proofErr w:type="spellEnd"/>
-      <w:r>
-        <w:t xml:space="preserve">, dit leek heel erg op </w:t>
-      </w:r>
-      <w:proofErr w:type="spellStart"/>
+        <w:t xml:space="preserve">ennis for two, dit leek heel erg op </w:t>
+      </w:r>
       <w:r>
         <w:t>P</w:t>
       </w:r>
       <w:r>
-        <w:t>ong</w:t>
-      </w:r>
-      <w:proofErr w:type="spellEnd"/>
-      <w:r>
-        <w:t xml:space="preserve"> en deze game werd in 1958 uitgebracht. Dit was gewoon een simpel 2d spel waar je een balletje moet overschieten.</w:t>
+        <w:t>ong en deze game werd in 1958 uitgebracht. Dit was gewoon een simpel 2d spel waar je een balletje moet overschieten.</w:t>
       </w:r>
       <w:r>
         <w:br/>
@@ -824,34 +838,28 @@
         <w:t>E</w:t>
       </w:r>
       <w:r>
-        <w:t xml:space="preserve">n er is ook veel veranderd over de jaren heen games zien er ook steeds realistischer uit, je hebt ook </w:t>
-      </w:r>
-      <w:proofErr w:type="spellStart"/>
-      <w:r>
-        <w:t>multiplayer</w:t>
-      </w:r>
-      <w:proofErr w:type="spellEnd"/>
-      <w:r>
-        <w:t xml:space="preserve"> waar je met meerdere mensen op een afstand hetzelfde spel kunt spelen.</w:t>
-      </w:r>
-      <w:r>
-        <w:t xml:space="preserve"> Ook wat iets nieuws is </w:t>
-      </w:r>
-      <w:proofErr w:type="spellStart"/>
-      <w:r>
-        <w:t>is</w:t>
-      </w:r>
-      <w:proofErr w:type="spellEnd"/>
-      <w:r>
-        <w:t xml:space="preserve"> een </w:t>
-      </w:r>
-      <w:proofErr w:type="spellStart"/>
-      <w:r>
-        <w:t>moeilijkheids</w:t>
-      </w:r>
-      <w:proofErr w:type="spellEnd"/>
-      <w:r>
-        <w:t xml:space="preserve"> graat, vroeger had je alleen maar extreem moeilijke tegenstanders.</w:t>
+        <w:t>n er is ook veel veranderd over de jaren heen</w:t>
+      </w:r>
+      <w:r>
+        <w:t xml:space="preserve">, </w:t>
+      </w:r>
+      <w:r>
+        <w:t>games zien er ook steeds realistischer uit, je hebt ook multiplayer waar je met meerdere mensen op een afstand hetzelfde spel kunt spelen.</w:t>
+      </w:r>
+      <w:r>
+        <w:br/>
+      </w:r>
+      <w:r>
+        <w:t>Ook wat iets nieuws is is een moeilijkheidsgraa</w:t>
+      </w:r>
+      <w:r>
+        <w:t>d</w:t>
+      </w:r>
+      <w:r>
+        <w:t xml:space="preserve">, </w:t>
+      </w:r>
+      <w:r>
+        <w:t>en verdere features voor mensen met bijvoorbeeld een visie of geluids beperking.</w:t>
       </w:r>
     </w:p>
     <w:p/>
@@ -859,7 +867,7 @@
       <w:pPr>
         <w:pStyle w:val="Heading2"/>
       </w:pPr>
-      <w:bookmarkStart w:id="3" w:name="_Toc155951800"/>
+      <w:bookmarkStart w:id="3" w:name="_Toc156334771"/>
       <w:r>
         <w:t>Voorbereiding (research)</w:t>
       </w:r>
@@ -871,51 +879,42 @@
       </w:r>
       <w:r>
         <w:br/>
-        <w:t xml:space="preserve">Uiteindelijk hadden we besloten </w:t>
-      </w:r>
-      <w:proofErr w:type="spellStart"/>
-      <w:r>
-        <w:t>Milanote</w:t>
-      </w:r>
-      <w:proofErr w:type="spellEnd"/>
-      <w:r>
-        <w:t xml:space="preserve"> te gebruiken voor ideeën en plannen. (</w:t>
-      </w:r>
-      <w:proofErr w:type="gramStart"/>
-      <w:r>
-        <w:t>laat</w:t>
-      </w:r>
-      <w:proofErr w:type="gramEnd"/>
-      <w:r>
-        <w:t xml:space="preserve"> dit zien)</w:t>
-      </w:r>
-      <w:r>
-        <w:br/>
-        <w:t xml:space="preserve">Daarna hadden we een </w:t>
-      </w:r>
-      <w:proofErr w:type="spellStart"/>
-      <w:r>
-        <w:t>Github</w:t>
-      </w:r>
-      <w:proofErr w:type="spellEnd"/>
-      <w:r>
-        <w:t xml:space="preserve"> pagina gemaakt om onze bestanden op te hosten en omdat je dit makkelijk kan gebruiken met Git of </w:t>
-      </w:r>
-      <w:proofErr w:type="spellStart"/>
-      <w:r>
-        <w:t>Github</w:t>
-      </w:r>
-      <w:proofErr w:type="spellEnd"/>
-      <w:r>
-        <w:t xml:space="preserve"> Desktop zodat we </w:t>
-      </w:r>
-      <w:proofErr w:type="spellStart"/>
-      <w:r>
-        <w:t>allebij</w:t>
-      </w:r>
-      <w:proofErr w:type="spellEnd"/>
-      <w:r>
-        <w:t xml:space="preserve"> tegelijk aan de game konden werken.</w:t>
+        <w:t>Uiteindelijk hadden we besloten Milanote te gebruiken voor ideeën en plannen. (laat dit zien)</w:t>
+      </w:r>
+      <w:r>
+        <w:br/>
+        <w:t>Daarna hadden we een Github pagina gemaakt om onze bestanden op te hosten en omdat je dit makkelijk kan gebruiken met Git of Github Desktop zodat we allebij tegelijk aan de game konden werken.</w:t>
+      </w:r>
+      <w:r>
+        <w:br/>
+      </w:r>
+      <w:r>
+        <w:lastRenderedPageBreak/>
+        <w:t xml:space="preserve">Ook hebben we een </w:t>
+      </w:r>
+      <w:r>
+        <w:t>enquête</w:t>
+      </w:r>
+      <w:r>
+        <w:t xml:space="preserve"> gemaakt over game gedrag van mensen van onze leeftijd.</w:t>
+      </w:r>
+      <w:r>
+        <w:br/>
+        <w:t xml:space="preserve">(Laat de resultaten van de </w:t>
+      </w:r>
+      <w:hyperlink r:id="rId5" w:anchor="responses" w:history="1">
+        <w:r>
+          <w:rPr>
+            <w:rStyle w:val="Hyperlink"/>
+          </w:rPr>
+          <w:t>enquête</w:t>
+        </w:r>
+      </w:hyperlink>
+      <w:r>
+        <w:t xml:space="preserve"> </w:t>
+      </w:r>
+      <w:r>
+        <w:t>zien)</w:t>
       </w:r>
     </w:p>
     <w:p/>
@@ -923,57 +922,23 @@
       <w:pPr>
         <w:pStyle w:val="Heading2"/>
       </w:pPr>
-      <w:bookmarkStart w:id="4" w:name="_Toc155951801"/>
-      <w:proofErr w:type="spellStart"/>
-      <w:r>
-        <w:lastRenderedPageBreak/>
-        <w:t>Github</w:t>
-      </w:r>
-      <w:proofErr w:type="spellEnd"/>
-      <w:r>
-        <w:t xml:space="preserve"> desktop setup</w:t>
+      <w:bookmarkStart w:id="4" w:name="_Toc156334772"/>
+      <w:r>
+        <w:t>Github desktop setup</w:t>
       </w:r>
       <w:bookmarkEnd w:id="4"/>
     </w:p>
     <w:p>
       <w:r>
-        <w:t xml:space="preserve">We hadden een manier nodig om samen te werken aan de bestanden op </w:t>
-      </w:r>
-      <w:proofErr w:type="spellStart"/>
-      <w:r>
-        <w:t>Github</w:t>
-      </w:r>
-      <w:proofErr w:type="spellEnd"/>
-      <w:r>
-        <w:t xml:space="preserve"> en onze veranderingen erop te zetten, eerst probeerde we Git maar dat duurde heel erg lang en je moest er heel veel voor leren.</w:t>
-      </w:r>
-      <w:r>
-        <w:br/>
-        <w:t xml:space="preserve">Dus uiteindelijk hebben we besloten de app </w:t>
-      </w:r>
-      <w:proofErr w:type="spellStart"/>
-      <w:r>
-        <w:t>Github</w:t>
-      </w:r>
-      <w:proofErr w:type="spellEnd"/>
-      <w:r>
-        <w:t xml:space="preserve"> desktop te gebruiken, met deze app kunnen we samen tegelijk werken aan dezelfde bestanden, en dan onze veranderingen toevoegen aan de </w:t>
-      </w:r>
-      <w:proofErr w:type="spellStart"/>
-      <w:r>
-        <w:t>Github</w:t>
-      </w:r>
-      <w:proofErr w:type="spellEnd"/>
-      <w:r>
-        <w:t xml:space="preserve"> bestanden. (</w:t>
-      </w:r>
-      <w:proofErr w:type="gramStart"/>
-      <w:r>
-        <w:t>leg</w:t>
-      </w:r>
-      <w:proofErr w:type="gramEnd"/>
-      <w:r>
-        <w:t xml:space="preserve"> ff uit)</w:t>
+        <w:t>We hadden een manier nodig om samen te werken aan de bestanden op Github en onze veranderingen erop te zetten, eerst probeerde we Git maar dat duurde heel erg lang en je moest er heel veel voor leren.</w:t>
+      </w:r>
+      <w:r>
+        <w:br/>
+        <w:t>Dus uiteindelijk hebben we besloten de app Github desktop te gebruiken, met deze app kunnen we samen tegelijk werken aan dezelfde bestanden, en dan onze veranderingen toevoegen aan de Github bestanden. (leg ff uit)</w:t>
+      </w:r>
+      <w:r>
+        <w:br/>
+        <w:t>(Laat alle commits op Github Desktop zien)</w:t>
       </w:r>
     </w:p>
     <w:p/>
@@ -981,7 +946,7 @@
       <w:pPr>
         <w:pStyle w:val="Heading2"/>
       </w:pPr>
-      <w:bookmarkStart w:id="5" w:name="_Toc155951802"/>
+      <w:bookmarkStart w:id="5" w:name="_Toc156334773"/>
       <w:r>
         <w:t>Game engine</w:t>
       </w:r>
@@ -993,97 +958,19 @@
       </w:r>
       <w:r>
         <w:br/>
-        <w:t xml:space="preserve">De populairste game engines zijn </w:t>
-      </w:r>
-      <w:proofErr w:type="spellStart"/>
-      <w:r>
-        <w:t>Unity</w:t>
-      </w:r>
-      <w:proofErr w:type="spellEnd"/>
-      <w:r>
-        <w:t xml:space="preserve">, </w:t>
-      </w:r>
-      <w:proofErr w:type="spellStart"/>
-      <w:r>
-        <w:t>Unreal</w:t>
-      </w:r>
-      <w:proofErr w:type="spellEnd"/>
-      <w:r>
-        <w:t xml:space="preserve"> en </w:t>
-      </w:r>
-      <w:proofErr w:type="spellStart"/>
-      <w:r>
-        <w:t>Godot</w:t>
-      </w:r>
-      <w:proofErr w:type="spellEnd"/>
-      <w:r>
-        <w:t>.</w:t>
-      </w:r>
-      <w:r>
-        <w:br/>
-      </w:r>
-      <w:proofErr w:type="spellStart"/>
-      <w:r>
-        <w:t>Unreal</w:t>
-      </w:r>
-      <w:proofErr w:type="spellEnd"/>
-      <w:r>
-        <w:t xml:space="preserve"> is vooral voor </w:t>
-      </w:r>
-      <w:proofErr w:type="spellStart"/>
-      <w:r>
-        <w:t>graphisch</w:t>
-      </w:r>
-      <w:proofErr w:type="spellEnd"/>
-      <w:r>
-        <w:t xml:space="preserve"> intensieve games, maar </w:t>
-      </w:r>
-      <w:proofErr w:type="spellStart"/>
-      <w:r>
-        <w:t>vanwegen</w:t>
-      </w:r>
-      <w:proofErr w:type="spellEnd"/>
-      <w:r>
-        <w:t xml:space="preserve"> de hele grote game bestanden en hoe lastig coderen in deze engine is hadden wij besloten om deze niet te doen.</w:t>
-      </w:r>
-      <w:r>
-        <w:br/>
-      </w:r>
-      <w:proofErr w:type="spellStart"/>
-      <w:r>
-        <w:t>Unity</w:t>
-      </w:r>
-      <w:proofErr w:type="spellEnd"/>
-      <w:r>
-        <w:t xml:space="preserve"> was de volgende keuze, maar mijn pc had bijna niet eens genoeg ruimte ervoor, terwijl </w:t>
-      </w:r>
-      <w:proofErr w:type="spellStart"/>
-      <w:r>
-        <w:t>Godot</w:t>
-      </w:r>
-      <w:proofErr w:type="spellEnd"/>
-      <w:r>
-        <w:t xml:space="preserve"> erg licht en </w:t>
-      </w:r>
-      <w:proofErr w:type="spellStart"/>
-      <w:r>
-        <w:t>flexiebel</w:t>
-      </w:r>
-      <w:proofErr w:type="spellEnd"/>
-      <w:r>
-        <w:t xml:space="preserve"> is, en ik had daar al eerdere ervaring mee.</w:t>
-      </w:r>
-      <w:r>
-        <w:br/>
-        <w:t xml:space="preserve">Dus daarom hadden wij besloten om </w:t>
-      </w:r>
-      <w:proofErr w:type="spellStart"/>
-      <w:r>
-        <w:t>Godot</w:t>
-      </w:r>
-      <w:proofErr w:type="spellEnd"/>
-      <w:r>
-        <w:t xml:space="preserve"> te gebruiken.</w:t>
+        <w:t>De populairste game engines zijn Unity, Unreal en Godot.</w:t>
+      </w:r>
+      <w:r>
+        <w:br/>
+        <w:t>Unreal is vooral voor graphisch intensieve games, maar vanwegen de hele grote game bestanden en hoe lastig coderen in deze engine is hadden wij besloten om deze niet te doen.</w:t>
+      </w:r>
+      <w:r>
+        <w:br/>
+        <w:t>Unity was de volgende keuze, maar mijn pc had bijna niet eens genoeg ruimte ervoor, terwijl Godot erg licht en flexiebel is, en ik had daar al eerdere ervaring mee.</w:t>
+      </w:r>
+      <w:r>
+        <w:br/>
+        <w:t>Dus daarom hadden wij besloten om Godot te gebruiken.</w:t>
       </w:r>
     </w:p>
     <w:p/>
@@ -1091,25 +978,15 @@
       <w:pPr>
         <w:pStyle w:val="Heading2"/>
       </w:pPr>
-      <w:bookmarkStart w:id="6" w:name="_Toc155951803"/>
-      <w:proofErr w:type="spellStart"/>
+      <w:bookmarkStart w:id="6" w:name="_Toc156334774"/>
       <w:r>
         <w:t>Models</w:t>
       </w:r>
       <w:bookmarkEnd w:id="6"/>
-      <w:proofErr w:type="spellEnd"/>
     </w:p>
     <w:p>
       <w:r>
-        <w:t xml:space="preserve">Voor het maken van de </w:t>
-      </w:r>
-      <w:proofErr w:type="spellStart"/>
-      <w:r>
-        <w:t>models</w:t>
-      </w:r>
-      <w:proofErr w:type="spellEnd"/>
-      <w:r>
-        <w:t xml:space="preserve"> heb ik het programma </w:t>
+        <w:t xml:space="preserve">Voor het maken van de models heb ik het programma </w:t>
       </w:r>
       <w:r>
         <w:t>B</w:t>
@@ -1127,15 +1004,7 @@
         <w:br/>
       </w:r>
       <w:r>
-        <w:t xml:space="preserve">Dit kost veel tijd maar dit is wel een goeie </w:t>
-      </w:r>
-      <w:proofErr w:type="spellStart"/>
-      <w:r>
-        <w:t>inverstering</w:t>
-      </w:r>
-      <w:proofErr w:type="spellEnd"/>
-      <w:r>
-        <w:t xml:space="preserve"> want hierdoor begrijp </w:t>
+        <w:t xml:space="preserve">Dit kost veel tijd maar dit is wel een goeie inverstering want hierdoor begrijp </w:t>
       </w:r>
       <w:r>
         <w:t>ik</w:t>
@@ -1159,15 +1028,7 @@
         <w:br/>
       </w:r>
       <w:r>
-        <w:t xml:space="preserve">Ik heb meerdere boom </w:t>
-      </w:r>
-      <w:proofErr w:type="spellStart"/>
-      <w:r>
-        <w:t>models</w:t>
-      </w:r>
-      <w:proofErr w:type="spellEnd"/>
-      <w:r>
-        <w:t xml:space="preserve"> gemaakt en een paar stenen.</w:t>
+        <w:t>Ik heb meerdere boom models gemaakt en een paar stenen.</w:t>
       </w:r>
       <w:r>
         <w:br/>
@@ -1182,23 +1043,7 @@
         <w:t xml:space="preserve">Dit was simpel omdat de stijl waarin ik tewerk was gegaan low poly heet dit </w:t>
       </w:r>
       <w:r>
-        <w:t xml:space="preserve">betelend dat de </w:t>
-      </w:r>
-      <w:proofErr w:type="spellStart"/>
-      <w:r>
-        <w:t>modelen</w:t>
-      </w:r>
-      <w:proofErr w:type="spellEnd"/>
-      <w:r>
-        <w:t xml:space="preserve"> simpele </w:t>
-      </w:r>
-      <w:proofErr w:type="spellStart"/>
-      <w:r>
-        <w:t>formen</w:t>
-      </w:r>
-      <w:proofErr w:type="spellEnd"/>
-      <w:r>
-        <w:t xml:space="preserve"> hebben en er niet ingewikkeld uit zien dus met het texturen kon ik per deel een losse kleur gebruiken voor een beetje variatie.</w:t>
+        <w:t>betelend dat de modelen simpele formen hebben en er niet ingewikkeld uit zien dus met het texturen kon ik per deel een losse kleur gebruiken voor een beetje variatie.</w:t>
       </w:r>
     </w:p>
     <w:p/>
@@ -1206,7 +1051,7 @@
       <w:pPr>
         <w:pStyle w:val="Heading2"/>
       </w:pPr>
-      <w:bookmarkStart w:id="7" w:name="_Toc155951804"/>
+      <w:bookmarkStart w:id="7" w:name="_Toc156334775"/>
       <w:r>
         <w:t>Scripting</w:t>
       </w:r>
@@ -1214,63 +1059,15 @@
     </w:p>
     <w:p>
       <w:r>
-        <w:t xml:space="preserve">Ik had al veel ervaring met </w:t>
-      </w:r>
-      <w:proofErr w:type="spellStart"/>
-      <w:r>
-        <w:t>scripting</w:t>
-      </w:r>
-      <w:proofErr w:type="spellEnd"/>
-      <w:r>
-        <w:t xml:space="preserve">, ik begon al jaren geleden met Python </w:t>
-      </w:r>
-      <w:proofErr w:type="spellStart"/>
-      <w:r>
-        <w:t>programmas</w:t>
-      </w:r>
-      <w:proofErr w:type="spellEnd"/>
-      <w:r>
-        <w:t xml:space="preserve"> maken.</w:t>
-      </w:r>
-      <w:r>
-        <w:br/>
-        <w:t xml:space="preserve">Later wou ik ook gaan werken aan games, de </w:t>
-      </w:r>
-      <w:proofErr w:type="gramStart"/>
-      <w:r>
-        <w:t>programmeer taal</w:t>
-      </w:r>
-      <w:proofErr w:type="gramEnd"/>
-      <w:r>
-        <w:t xml:space="preserve"> waarin je schrijft bij </w:t>
-      </w:r>
-      <w:proofErr w:type="spellStart"/>
-      <w:r>
-        <w:t>Godot</w:t>
-      </w:r>
-      <w:proofErr w:type="spellEnd"/>
-      <w:r>
-        <w:t xml:space="preserve"> is </w:t>
-      </w:r>
-      <w:proofErr w:type="spellStart"/>
-      <w:r>
-        <w:t>GDScript</w:t>
-      </w:r>
-      <w:proofErr w:type="spellEnd"/>
-      <w:r>
-        <w:t>, dit lijkt erg op Python waardoor het makkelijk was om te leren.</w:t>
-      </w:r>
-      <w:r>
-        <w:br/>
-        <w:t xml:space="preserve">Toen ik dus ging werken aan dit project kwam het allemaal een beetje terug en was het best makkelijk om in </w:t>
-      </w:r>
-      <w:proofErr w:type="spellStart"/>
-      <w:r>
-        <w:t>Godot</w:t>
-      </w:r>
-      <w:proofErr w:type="spellEnd"/>
-      <w:r>
-        <w:t xml:space="preserve"> te werken.</w:t>
+        <w:t>Ik had al veel ervaring met scripting, ik begon al jaren geleden met Python programmas maken.</w:t>
+      </w:r>
+      <w:r>
+        <w:br/>
+        <w:t>Later wou ik ook gaan werken aan games, de programmeer taal waarin je schrijft bij Godot is GDScript, dit lijkt erg op Python waardoor het makkelijk was om te leren.</w:t>
+      </w:r>
+      <w:r>
+        <w:br/>
+        <w:t>Toen ik dus ging werken aan dit project kwam het allemaal een beetje terug en was het best makkelijk om in Godot te werken.</w:t>
       </w:r>
       <w:r>
         <w:br/>
@@ -1280,53 +1077,37 @@
       <w:pPr>
         <w:pStyle w:val="Heading2"/>
       </w:pPr>
-      <w:proofErr w:type="spellStart"/>
-      <w:r>
-        <w:t>Final</w:t>
-      </w:r>
-      <w:proofErr w:type="spellEnd"/>
-      <w:r>
-        <w:t xml:space="preserve"> product (showcase game)</w:t>
-      </w:r>
+      <w:bookmarkStart w:id="8" w:name="_Toc156334776"/>
+      <w:r>
+        <w:lastRenderedPageBreak/>
+        <w:t>Final product (showcase game)</w:t>
+      </w:r>
+      <w:bookmarkEnd w:id="8"/>
     </w:p>
     <w:p>
       <w:r>
-        <w:t xml:space="preserve">Laat de game zien en laat de resultaten van de </w:t>
-      </w:r>
-      <w:hyperlink r:id="rId5" w:history="1">
-        <w:r>
-          <w:rPr>
-            <w:rStyle w:val="Hyperlink"/>
-          </w:rPr>
-          <w:t>en</w:t>
-        </w:r>
-        <w:r>
-          <w:rPr>
-            <w:rStyle w:val="Hyperlink"/>
-          </w:rPr>
-          <w:t>q</w:t>
-        </w:r>
-        <w:r>
-          <w:rPr>
-            <w:rStyle w:val="Hyperlink"/>
-          </w:rPr>
-          <w:t>u</w:t>
-        </w:r>
-        <w:r>
-          <w:rPr>
-            <w:rStyle w:val="Hyperlink"/>
-          </w:rPr>
-          <w:t>ê</w:t>
-        </w:r>
-        <w:r>
-          <w:rPr>
-            <w:rStyle w:val="Hyperlink"/>
-          </w:rPr>
-          <w:t>te</w:t>
-        </w:r>
-      </w:hyperlink>
-      <w:r>
-        <w:t xml:space="preserve"> zien.</w:t>
+        <w:t>(</w:t>
+      </w:r>
+      <w:r>
+        <w:t>Laat de game zien</w:t>
+      </w:r>
+      <w:r>
+        <w:t>.</w:t>
+      </w:r>
+      <w:r>
+        <w:t>)</w:t>
+      </w:r>
+      <w:r>
+        <w:br/>
+      </w:r>
+      <w:r>
+        <w:t>(</w:t>
+      </w:r>
+      <w:r>
+        <w:t>Leg uit dat dit alleen maar was om te kijken hoe het is om te scripten en te modelen, en dat deze game dus maar een hele kleine demo is</w:t>
+      </w:r>
+      <w:r>
+        <w:t>)</w:t>
       </w:r>
     </w:p>
     <w:sectPr>

</xml_diff>